<commit_message>
Update minggu 2 kamis
</commit_message>
<xml_diff>
--- a/Kamis/Internet of Things/Pertemuan 1  Pengantar Internet of Things (IoT) dan Silabus Perkuliahan (11 -18 Februari 2021)/LEMBAR TUGAS IoT.docx
+++ b/Kamis/Internet of Things/Pertemuan 1  Pengantar Internet of Things (IoT) dan Silabus Perkuliahan (11 -18 Februari 2021)/LEMBAR TUGAS IoT.docx
@@ -1,6 +1,6 @@
 
 <file path=word/document.xml><?xml version="1.0" encoding="utf-8"?>
-<w:document xmlns:wpc="http://schemas.microsoft.com/office/word/2010/wordprocessingCanvas" xmlns:mc="http://schemas.openxmlformats.org/markup-compatibility/2006" xmlns:o="urn:schemas-microsoft-com:office:office" xmlns:r="http://schemas.openxmlformats.org/officeDocument/2006/relationships" xmlns:m="http://schemas.openxmlformats.org/officeDocument/2006/math" xmlns:v="urn:schemas-microsoft-com:vml" xmlns:wp14="http://schemas.microsoft.com/office/word/2010/wordprocessingDrawing" xmlns:wp="http://schemas.openxmlformats.org/drawingml/2006/wordprocessingDrawing" xmlns:w10="urn:schemas-microsoft-com:office:word" xmlns:w="http://schemas.openxmlformats.org/wordprocessingml/2006/main" xmlns:w14="http://schemas.microsoft.com/office/word/2010/wordml" xmlns:w15="http://schemas.microsoft.com/office/word/2012/wordml" xmlns:wpg="http://schemas.microsoft.com/office/word/2010/wordprocessingGroup" xmlns:wpi="http://schemas.microsoft.com/office/word/2010/wordprocessingInk" xmlns:wne="http://schemas.microsoft.com/office/word/2006/wordml" xmlns:wps="http://schemas.microsoft.com/office/word/2010/wordprocessingShape" mc:Ignorable="w14 w15 wp14">
+<w:document xmlns:wpc="http://schemas.microsoft.com/office/word/2010/wordprocessingCanvas" xmlns:cx="http://schemas.microsoft.com/office/drawing/2014/chartex" xmlns:cx1="http://schemas.microsoft.com/office/drawing/2015/9/8/chartex" xmlns:cx2="http://schemas.microsoft.com/office/drawing/2015/10/21/chartex" xmlns:cx3="http://schemas.microsoft.com/office/drawing/2016/5/9/chartex" xmlns:cx4="http://schemas.microsoft.com/office/drawing/2016/5/10/chartex" xmlns:cx5="http://schemas.microsoft.com/office/drawing/2016/5/11/chartex" xmlns:cx6="http://schemas.microsoft.com/office/drawing/2016/5/12/chartex" xmlns:cx7="http://schemas.microsoft.com/office/drawing/2016/5/13/chartex" xmlns:cx8="http://schemas.microsoft.com/office/drawing/2016/5/14/chartex" xmlns:mc="http://schemas.openxmlformats.org/markup-compatibility/2006" xmlns:aink="http://schemas.microsoft.com/office/drawing/2016/ink" xmlns:am3d="http://schemas.microsoft.com/office/drawing/2017/model3d" xmlns:o="urn:schemas-microsoft-com:office:office" xmlns:r="http://schemas.openxmlformats.org/officeDocument/2006/relationships" xmlns:m="http://schemas.openxmlformats.org/officeDocument/2006/math" xmlns:v="urn:schemas-microsoft-com:vml" xmlns:wp14="http://schemas.microsoft.com/office/word/2010/wordprocessingDrawing" xmlns:wp="http://schemas.openxmlformats.org/drawingml/2006/wordprocessingDrawing" xmlns:w10="urn:schemas-microsoft-com:office:word" xmlns:w="http://schemas.openxmlformats.org/wordprocessingml/2006/main" xmlns:w14="http://schemas.microsoft.com/office/word/2010/wordml" xmlns:w15="http://schemas.microsoft.com/office/word/2012/wordml" xmlns:w16cex="http://schemas.microsoft.com/office/word/2018/wordml/cex" xmlns:w16cid="http://schemas.microsoft.com/office/word/2016/wordml/cid" xmlns:w16="http://schemas.microsoft.com/office/word/2018/wordml" xmlns:w16se="http://schemas.microsoft.com/office/word/2015/wordml/symex" xmlns:wpg="http://schemas.microsoft.com/office/word/2010/wordprocessingGroup" xmlns:wpi="http://schemas.microsoft.com/office/word/2010/wordprocessingInk" xmlns:wne="http://schemas.microsoft.com/office/word/2006/wordml" xmlns:wps="http://schemas.microsoft.com/office/word/2010/wordprocessingShape" mc:Ignorable="w14 w15 w16se w16cid w16 w16cex wp14">
   <w:body>
     <w:p>
       <w:pPr>
@@ -31,91 +31,76 @@
           <w:szCs w:val="28"/>
         </w:rPr>
       </w:pPr>
-      <w:proofErr w:type="spellStart"/>
-      <w:proofErr w:type="gramStart"/>
       <w:r>
         <w:rPr>
           <w:b/>
           <w:sz w:val="28"/>
           <w:szCs w:val="28"/>
         </w:rPr>
-        <w:t>Matakuliah</w:t>
-      </w:r>
-      <w:proofErr w:type="spellEnd"/>
-      <w:r>
-        <w:rPr>
-          <w:b/>
-          <w:sz w:val="28"/>
-          <w:szCs w:val="28"/>
-        </w:rPr>
-        <w:t xml:space="preserve"> :</w:t>
-      </w:r>
-      <w:proofErr w:type="gramEnd"/>
-      <w:r>
-        <w:rPr>
-          <w:b/>
-          <w:sz w:val="28"/>
-          <w:szCs w:val="28"/>
-        </w:rPr>
-        <w:t xml:space="preserve"> Internet Of Things (</w:t>
-      </w:r>
-      <w:proofErr w:type="spellStart"/>
-      <w:r>
-        <w:rPr>
-          <w:b/>
-          <w:sz w:val="28"/>
-          <w:szCs w:val="28"/>
-        </w:rPr>
-        <w:t>IoT</w:t>
-      </w:r>
-      <w:proofErr w:type="spellEnd"/>
-      <w:r>
-        <w:rPr>
-          <w:b/>
-          <w:sz w:val="28"/>
-          <w:szCs w:val="28"/>
-        </w:rPr>
-        <w:t>)</w:t>
+        <w:t>Matakuliah: Internet Of Things (IoT)</w:t>
       </w:r>
     </w:p>
     <w:p>
       <w:pPr>
         <w:spacing w:after="0" w:line="240" w:lineRule="auto"/>
+        <w:rPr>
+          <w:lang w:val="id-ID"/>
+        </w:rPr>
       </w:pPr>
-      <w:proofErr w:type="spellStart"/>
       <w:r>
         <w:t>Nama</w:t>
       </w:r>
-      <w:proofErr w:type="spellEnd"/>
       <w:r>
         <w:tab/>
-        <w:t>: ...............................</w:t>
+        <w:t xml:space="preserve">: </w:t>
+      </w:r>
+      <w:r>
+        <w:rPr>
+          <w:lang w:val="id-ID"/>
+        </w:rPr>
+        <w:t>ISEP LUTPI NUR</w:t>
       </w:r>
     </w:p>
     <w:p>
       <w:pPr>
         <w:spacing w:after="0" w:line="240" w:lineRule="auto"/>
+        <w:rPr>
+          <w:lang w:val="id-ID"/>
+        </w:rPr>
       </w:pPr>
       <w:r>
         <w:t>NPM</w:t>
       </w:r>
       <w:r>
         <w:tab/>
-        <w:t>: .......................</w:t>
+        <w:t xml:space="preserve">: </w:t>
+      </w:r>
+      <w:r>
+        <w:rPr>
+          <w:lang w:val="id-ID"/>
+        </w:rPr>
+        <w:t>2113191079</w:t>
       </w:r>
     </w:p>
     <w:p>
       <w:pPr>
         <w:spacing w:after="0" w:line="240" w:lineRule="auto"/>
+        <w:rPr>
+          <w:lang w:val="id-ID"/>
+        </w:rPr>
       </w:pPr>
-      <w:proofErr w:type="spellStart"/>
       <w:r>
         <w:t>Kelas</w:t>
       </w:r>
-      <w:proofErr w:type="spellEnd"/>
       <w:r>
         <w:tab/>
-        <w:t>: A1</w:t>
+        <w:t>: A</w:t>
+      </w:r>
+      <w:r>
+        <w:rPr>
+          <w:lang w:val="id-ID"/>
+        </w:rPr>
+        <w:t>2</w:t>
       </w:r>
     </w:p>
     <w:p/>
@@ -158,56 +143,12 @@
                 <w:b/>
               </w:rPr>
             </w:pPr>
-            <w:proofErr w:type="spellStart"/>
             <w:r>
               <w:rPr>
                 <w:b/>
               </w:rPr>
-              <w:t>Pertemuan</w:t>
-            </w:r>
-            <w:proofErr w:type="spellEnd"/>
-            <w:r>
-              <w:rPr>
-                <w:b/>
-              </w:rPr>
-              <w:t xml:space="preserve"> </w:t>
-            </w:r>
-            <w:proofErr w:type="spellStart"/>
-            <w:r>
-              <w:rPr>
-                <w:b/>
-              </w:rPr>
-              <w:t>dan</w:t>
-            </w:r>
-            <w:proofErr w:type="spellEnd"/>
-            <w:r>
-              <w:rPr>
-                <w:b/>
-              </w:rPr>
-              <w:t xml:space="preserve"> </w:t>
-            </w:r>
-            <w:proofErr w:type="spellStart"/>
-            <w:r>
-              <w:rPr>
-                <w:b/>
-              </w:rPr>
-              <w:t>Hasil</w:t>
-            </w:r>
-            <w:proofErr w:type="spellEnd"/>
-            <w:r>
-              <w:rPr>
-                <w:b/>
-              </w:rPr>
-              <w:t xml:space="preserve"> </w:t>
-            </w:r>
-            <w:proofErr w:type="spellStart"/>
-            <w:r>
-              <w:rPr>
-                <w:b/>
-              </w:rPr>
-              <w:t>Tugas</w:t>
-            </w:r>
-            <w:proofErr w:type="spellEnd"/>
+              <w:t>Pertemuan dan Hasil Tugas</w:t>
+            </w:r>
           </w:p>
         </w:tc>
       </w:tr>
@@ -234,29 +175,8 @@
             <w:tcW w:w="9096" w:type="dxa"/>
           </w:tcPr>
           <w:p>
-            <w:proofErr w:type="spellStart"/>
-            <w:r>
-              <w:t>Pertemuan</w:t>
-            </w:r>
-            <w:proofErr w:type="spellEnd"/>
-            <w:r>
-              <w:t xml:space="preserve"> ke-1 : </w:t>
-            </w:r>
-            <w:proofErr w:type="spellStart"/>
-            <w:r>
-              <w:t>Pengantar</w:t>
-            </w:r>
-            <w:proofErr w:type="spellEnd"/>
-            <w:r>
-              <w:t xml:space="preserve"> Internet of Things (</w:t>
-            </w:r>
-            <w:proofErr w:type="spellStart"/>
-            <w:r>
-              <w:t>IoT</w:t>
-            </w:r>
-            <w:proofErr w:type="spellEnd"/>
-            <w:r>
-              <w:t>)</w:t>
+            <w:r>
+              <w:t>Pertemuan ke-1 : Pengantar Internet of Things (IoT)</w:t>
             </w:r>
           </w:p>
         </w:tc>
@@ -281,51 +201,9 @@
             <w:tcW w:w="9096" w:type="dxa"/>
           </w:tcPr>
           <w:p>
-            <w:proofErr w:type="spellStart"/>
-            <w:r>
-              <w:t>Tugas</w:t>
-            </w:r>
-            <w:proofErr w:type="spellEnd"/>
-            <w:r>
-              <w:t xml:space="preserve"> : </w:t>
-            </w:r>
-            <w:proofErr w:type="spellStart"/>
-            <w:r>
-              <w:t>Memilih</w:t>
-            </w:r>
-            <w:proofErr w:type="spellEnd"/>
-            <w:r>
-              <w:t xml:space="preserve"> </w:t>
-            </w:r>
-            <w:proofErr w:type="spellStart"/>
-            <w:r>
-              <w:t>topik</w:t>
-            </w:r>
-            <w:proofErr w:type="spellEnd"/>
-            <w:r>
-              <w:t>/</w:t>
-            </w:r>
-            <w:proofErr w:type="spellStart"/>
-            <w:r>
-              <w:t>judul</w:t>
-            </w:r>
-            <w:proofErr w:type="spellEnd"/>
-            <w:r>
-              <w:t xml:space="preserve"> </w:t>
-            </w:r>
-            <w:proofErr w:type="spellStart"/>
-            <w:r>
-              <w:t>tentang</w:t>
-            </w:r>
-            <w:proofErr w:type="spellEnd"/>
-            <w:r>
-              <w:t xml:space="preserve"> </w:t>
-            </w:r>
-            <w:proofErr w:type="spellStart"/>
-            <w:r>
-              <w:t>IoT</w:t>
-            </w:r>
-            <w:proofErr w:type="spellEnd"/>
+            <w:r>
+              <w:t>Tugas : Memilih topik/judul tentang IoT</w:t>
+            </w:r>
           </w:p>
         </w:tc>
       </w:tr>
@@ -346,53 +224,114 @@
             <w:tcW w:w="9096" w:type="dxa"/>
           </w:tcPr>
           <w:p>
-            <w:proofErr w:type="spellStart"/>
-            <w:r>
-              <w:t>Hasil</w:t>
-            </w:r>
-            <w:proofErr w:type="spellEnd"/>
-            <w:r>
-              <w:t xml:space="preserve"> </w:t>
-            </w:r>
-            <w:proofErr w:type="spellStart"/>
-            <w:r>
-              <w:t>Tugas</w:t>
-            </w:r>
-            <w:proofErr w:type="spellEnd"/>
-            <w:r>
-              <w:t xml:space="preserve"> :</w:t>
-            </w:r>
-          </w:p>
-          <w:p>
-            <w:r>
-              <w:t>(</w:t>
-            </w:r>
-            <w:proofErr w:type="spellStart"/>
-            <w:r>
-              <w:t>Simpan</w:t>
-            </w:r>
-            <w:proofErr w:type="spellEnd"/>
-            <w:r>
-              <w:t xml:space="preserve"> </w:t>
-            </w:r>
-            <w:proofErr w:type="spellStart"/>
-            <w:r>
-              <w:t>disin</w:t>
-            </w:r>
-            <w:r>
-              <w:t>i</w:t>
-            </w:r>
-            <w:proofErr w:type="spellEnd"/>
-            <w:r>
-              <w:t xml:space="preserve"> </w:t>
-            </w:r>
-            <w:proofErr w:type="spellStart"/>
-            <w:r>
-              <w:t>tugasnya</w:t>
-            </w:r>
-            <w:proofErr w:type="spellEnd"/>
-            <w:r>
-              <w:t>)</w:t>
+            <w:pPr>
+              <w:rPr>
+                <w:lang w:val="id-ID"/>
+              </w:rPr>
+            </w:pPr>
+            <w:r>
+              <w:t>Hasil Tugas:</w:t>
+            </w:r>
+          </w:p>
+          <w:p>
+            <w:pPr>
+              <w:rPr>
+                <w:lang w:val="id-ID"/>
+              </w:rPr>
+            </w:pPr>
+            <w:r>
+              <w:t>PEMANFAATAN INTERNET OF THINGS PADA KENDALI LAMP</w:t>
+            </w:r>
+            <w:r>
+              <w:rPr>
+                <w:lang w:val="id-ID"/>
+              </w:rPr>
+              <w:t>U</w:t>
+            </w:r>
+          </w:p>
+          <w:p/>
+          <w:p/>
+        </w:tc>
+      </w:tr>
+      <w:tr>
+        <w:trPr>
+          <w:trHeight w:val="393"/>
+        </w:trPr>
+        <w:tc>
+          <w:tcPr>
+            <w:tcW w:w="538" w:type="dxa"/>
+            <w:vMerge w:val="restart"/>
+          </w:tcPr>
+          <w:p>
+            <w:pPr>
+              <w:jc w:val="center"/>
+            </w:pPr>
+            <w:r>
+              <w:t>2.</w:t>
+            </w:r>
+          </w:p>
+        </w:tc>
+        <w:tc>
+          <w:tcPr>
+            <w:tcW w:w="9096" w:type="dxa"/>
+          </w:tcPr>
+          <w:p>
+            <w:r>
+              <w:t>Pertemuan ke-2 : Konsep Dasar Internet of Things (IoT)</w:t>
+            </w:r>
+          </w:p>
+        </w:tc>
+      </w:tr>
+      <w:tr>
+        <w:trPr>
+          <w:trHeight w:val="413"/>
+        </w:trPr>
+        <w:tc>
+          <w:tcPr>
+            <w:tcW w:w="538" w:type="dxa"/>
+            <w:vMerge/>
+          </w:tcPr>
+          <w:p>
+            <w:pPr>
+              <w:jc w:val="center"/>
+            </w:pPr>
+          </w:p>
+        </w:tc>
+        <w:tc>
+          <w:tcPr>
+            <w:tcW w:w="9096" w:type="dxa"/>
+          </w:tcPr>
+          <w:p>
+            <w:r>
+              <w:t>Tugas : .........</w:t>
+            </w:r>
+          </w:p>
+        </w:tc>
+      </w:tr>
+      <w:tr>
+        <w:tc>
+          <w:tcPr>
+            <w:tcW w:w="538" w:type="dxa"/>
+            <w:vMerge/>
+          </w:tcPr>
+          <w:p>
+            <w:pPr>
+              <w:jc w:val="center"/>
+            </w:pPr>
+          </w:p>
+        </w:tc>
+        <w:tc>
+          <w:tcPr>
+            <w:tcW w:w="9096" w:type="dxa"/>
+          </w:tcPr>
+          <w:p>
+            <w:r>
+              <w:t>Hasil Tugas :</w:t>
+            </w:r>
+          </w:p>
+          <w:p>
+            <w:r>
+              <w:t>.......</w:t>
             </w:r>
           </w:p>
           <w:p/>
@@ -401,9 +340,6 @@
         </w:tc>
       </w:tr>
       <w:tr>
-        <w:trPr>
-          <w:trHeight w:val="393"/>
-        </w:trPr>
         <w:tc>
           <w:tcPr>
             <w:tcW w:w="538" w:type="dxa"/>
@@ -414,60 +350,22 @@
               <w:jc w:val="center"/>
             </w:pPr>
             <w:r>
-              <w:t>2.</w:t>
-            </w:r>
-          </w:p>
-        </w:tc>
-        <w:tc>
-          <w:tcPr>
-            <w:tcW w:w="9096" w:type="dxa"/>
-          </w:tcPr>
-          <w:p>
-            <w:proofErr w:type="spellStart"/>
-            <w:r>
-              <w:t>Pertemuan</w:t>
-            </w:r>
-            <w:proofErr w:type="spellEnd"/>
-            <w:r>
-              <w:t xml:space="preserve"> ke-2</w:t>
-            </w:r>
-            <w:r>
-              <w:t xml:space="preserve"> : </w:t>
-            </w:r>
-            <w:proofErr w:type="spellStart"/>
-            <w:r>
-              <w:t>Konsep</w:t>
-            </w:r>
-            <w:proofErr w:type="spellEnd"/>
-            <w:r>
-              <w:t xml:space="preserve"> </w:t>
-            </w:r>
-            <w:proofErr w:type="spellStart"/>
-            <w:r>
-              <w:t>Dasar</w:t>
-            </w:r>
-            <w:proofErr w:type="spellEnd"/>
-            <w:r>
-              <w:t xml:space="preserve"> </w:t>
-            </w:r>
-            <w:r>
-              <w:t>Internet of Things (</w:t>
-            </w:r>
-            <w:proofErr w:type="spellStart"/>
-            <w:r>
-              <w:t>IoT</w:t>
-            </w:r>
-            <w:proofErr w:type="spellEnd"/>
-            <w:r>
-              <w:t>)</w:t>
-            </w:r>
-          </w:p>
-        </w:tc>
-      </w:tr>
-      <w:tr>
-        <w:trPr>
-          <w:trHeight w:val="413"/>
-        </w:trPr>
+              <w:t xml:space="preserve">3. </w:t>
+            </w:r>
+          </w:p>
+        </w:tc>
+        <w:tc>
+          <w:tcPr>
+            <w:tcW w:w="9096" w:type="dxa"/>
+          </w:tcPr>
+          <w:p>
+            <w:r>
+              <w:t>Pertemuan ke-3 : .....</w:t>
+            </w:r>
+          </w:p>
+        </w:tc>
+      </w:tr>
+      <w:tr>
         <w:tc>
           <w:tcPr>
             <w:tcW w:w="538" w:type="dxa"/>
@@ -484,18 +382,8 @@
             <w:tcW w:w="9096" w:type="dxa"/>
           </w:tcPr>
           <w:p>
-            <w:proofErr w:type="spellStart"/>
-            <w:proofErr w:type="gramStart"/>
-            <w:r>
-              <w:t>Tugas</w:t>
-            </w:r>
-            <w:proofErr w:type="spellEnd"/>
-            <w:r>
-              <w:t xml:space="preserve"> :</w:t>
-            </w:r>
-            <w:proofErr w:type="gramEnd"/>
-            <w:r>
-              <w:t xml:space="preserve"> .........</w:t>
+            <w:r>
+              <w:t>Tugas : ..........</w:t>
             </w:r>
           </w:p>
         </w:tc>
@@ -517,31 +405,17 @@
             <w:tcW w:w="9096" w:type="dxa"/>
           </w:tcPr>
           <w:p>
-            <w:proofErr w:type="spellStart"/>
-            <w:r>
-              <w:t>Hasil</w:t>
-            </w:r>
-            <w:proofErr w:type="spellEnd"/>
-            <w:r>
-              <w:t xml:space="preserve"> </w:t>
-            </w:r>
-            <w:proofErr w:type="spellStart"/>
-            <w:r>
-              <w:t>Tugas</w:t>
-            </w:r>
-            <w:proofErr w:type="spellEnd"/>
-            <w:r>
-              <w:t xml:space="preserve"> :</w:t>
-            </w:r>
-          </w:p>
-          <w:p>
-            <w:r>
-              <w:t>.......</w:t>
+            <w:r>
+              <w:t>Hasil Tugas :</w:t>
+            </w:r>
+          </w:p>
+          <w:p>
+            <w:r>
+              <w:t>........</w:t>
             </w:r>
           </w:p>
           <w:p/>
           <w:p/>
-          <w:p/>
         </w:tc>
       </w:tr>
       <w:tr>
@@ -555,30 +429,17 @@
               <w:jc w:val="center"/>
             </w:pPr>
             <w:r>
-              <w:t xml:space="preserve">3. </w:t>
-            </w:r>
-          </w:p>
-        </w:tc>
-        <w:tc>
-          <w:tcPr>
-            <w:tcW w:w="9096" w:type="dxa"/>
-          </w:tcPr>
-          <w:p>
-            <w:proofErr w:type="spellStart"/>
-            <w:r>
-              <w:t>Pertemuan</w:t>
-            </w:r>
-            <w:proofErr w:type="spellEnd"/>
-            <w:r>
-              <w:t xml:space="preserve"> ke-</w:t>
-            </w:r>
-            <w:proofErr w:type="gramStart"/>
-            <w:r>
-              <w:t>3 :</w:t>
-            </w:r>
-            <w:proofErr w:type="gramEnd"/>
-            <w:r>
-              <w:t xml:space="preserve"> .....</w:t>
+              <w:t>4.</w:t>
+            </w:r>
+          </w:p>
+        </w:tc>
+        <w:tc>
+          <w:tcPr>
+            <w:tcW w:w="9096" w:type="dxa"/>
+          </w:tcPr>
+          <w:p>
+            <w:r>
+              <w:t>Pertemuan ke-4 : .....</w:t>
             </w:r>
           </w:p>
         </w:tc>
@@ -600,18 +461,8 @@
             <w:tcW w:w="9096" w:type="dxa"/>
           </w:tcPr>
           <w:p>
-            <w:proofErr w:type="spellStart"/>
-            <w:proofErr w:type="gramStart"/>
-            <w:r>
-              <w:t>Tugas</w:t>
-            </w:r>
-            <w:proofErr w:type="spellEnd"/>
-            <w:r>
-              <w:t xml:space="preserve"> :</w:t>
-            </w:r>
-            <w:proofErr w:type="gramEnd"/>
-            <w:r>
-              <w:t xml:space="preserve"> ..........</w:t>
+            <w:r>
+              <w:t>Tugas : ..........</w:t>
             </w:r>
           </w:p>
         </w:tc>
@@ -633,21 +484,8 @@
             <w:tcW w:w="9096" w:type="dxa"/>
           </w:tcPr>
           <w:p>
-            <w:proofErr w:type="spellStart"/>
-            <w:r>
-              <w:t>Hasil</w:t>
-            </w:r>
-            <w:proofErr w:type="spellEnd"/>
-            <w:r>
-              <w:t xml:space="preserve"> </w:t>
-            </w:r>
-            <w:proofErr w:type="spellStart"/>
-            <w:r>
-              <w:t>Tugas</w:t>
-            </w:r>
-            <w:proofErr w:type="spellEnd"/>
-            <w:r>
-              <w:t xml:space="preserve"> :</w:t>
+            <w:r>
+              <w:t>Hasil Tugas :</w:t>
             </w:r>
           </w:p>
           <w:p>
@@ -670,30 +508,20 @@
               <w:jc w:val="center"/>
             </w:pPr>
             <w:r>
-              <w:t>4.</w:t>
-            </w:r>
-          </w:p>
-        </w:tc>
-        <w:tc>
-          <w:tcPr>
-            <w:tcW w:w="9096" w:type="dxa"/>
-          </w:tcPr>
-          <w:p>
-            <w:proofErr w:type="spellStart"/>
-            <w:r>
-              <w:t>Pertemuan</w:t>
-            </w:r>
-            <w:proofErr w:type="spellEnd"/>
-            <w:r>
-              <w:t xml:space="preserve"> ke-</w:t>
-            </w:r>
-            <w:proofErr w:type="gramStart"/>
-            <w:r>
-              <w:t>4 :</w:t>
-            </w:r>
-            <w:proofErr w:type="gramEnd"/>
-            <w:r>
-              <w:t xml:space="preserve"> .....</w:t>
+              <w:t>5</w:t>
+            </w:r>
+          </w:p>
+        </w:tc>
+        <w:tc>
+          <w:tcPr>
+            <w:tcW w:w="9096" w:type="dxa"/>
+          </w:tcPr>
+          <w:p>
+            <w:r>
+              <w:t>Pertemuan ke-5</w:t>
+            </w:r>
+            <w:r>
+              <w:t xml:space="preserve"> : .....</w:t>
             </w:r>
           </w:p>
         </w:tc>
@@ -715,18 +543,8 @@
             <w:tcW w:w="9096" w:type="dxa"/>
           </w:tcPr>
           <w:p>
-            <w:proofErr w:type="spellStart"/>
-            <w:proofErr w:type="gramStart"/>
-            <w:r>
-              <w:t>Tugas</w:t>
-            </w:r>
-            <w:proofErr w:type="spellEnd"/>
-            <w:r>
-              <w:t xml:space="preserve"> :</w:t>
-            </w:r>
-            <w:proofErr w:type="gramEnd"/>
-            <w:r>
-              <w:t xml:space="preserve"> ..........</w:t>
+            <w:r>
+              <w:t>Tugas : ..........</w:t>
             </w:r>
           </w:p>
         </w:tc>
@@ -748,21 +566,8 @@
             <w:tcW w:w="9096" w:type="dxa"/>
           </w:tcPr>
           <w:p>
-            <w:proofErr w:type="spellStart"/>
-            <w:r>
-              <w:t>Hasil</w:t>
-            </w:r>
-            <w:proofErr w:type="spellEnd"/>
-            <w:r>
-              <w:t xml:space="preserve"> </w:t>
-            </w:r>
-            <w:proofErr w:type="spellStart"/>
-            <w:r>
-              <w:t>Tugas</w:t>
-            </w:r>
-            <w:proofErr w:type="spellEnd"/>
-            <w:r>
-              <w:t xml:space="preserve"> :</w:t>
+            <w:r>
+              <w:t>Hasil Tugas :</w:t>
             </w:r>
           </w:p>
           <w:p>
@@ -785,33 +590,20 @@
               <w:jc w:val="center"/>
             </w:pPr>
             <w:r>
-              <w:t>5</w:t>
-            </w:r>
-          </w:p>
-        </w:tc>
-        <w:tc>
-          <w:tcPr>
-            <w:tcW w:w="9096" w:type="dxa"/>
-          </w:tcPr>
-          <w:p>
-            <w:proofErr w:type="spellStart"/>
-            <w:r>
-              <w:t>Pertemuan</w:t>
-            </w:r>
-            <w:proofErr w:type="spellEnd"/>
-            <w:r>
-              <w:t xml:space="preserve"> ke-</w:t>
-            </w:r>
-            <w:proofErr w:type="gramStart"/>
-            <w:r>
-              <w:t>5</w:t>
-            </w:r>
-            <w:r>
-              <w:t xml:space="preserve"> :</w:t>
-            </w:r>
-            <w:proofErr w:type="gramEnd"/>
-            <w:r>
-              <w:t xml:space="preserve"> .....</w:t>
+              <w:t>6</w:t>
+            </w:r>
+          </w:p>
+        </w:tc>
+        <w:tc>
+          <w:tcPr>
+            <w:tcW w:w="9096" w:type="dxa"/>
+          </w:tcPr>
+          <w:p>
+            <w:r>
+              <w:t xml:space="preserve">Pertemuan ke-6 </w:t>
+            </w:r>
+            <w:r>
+              <w:t>: .....</w:t>
             </w:r>
           </w:p>
         </w:tc>
@@ -833,18 +625,8 @@
             <w:tcW w:w="9096" w:type="dxa"/>
           </w:tcPr>
           <w:p>
-            <w:proofErr w:type="spellStart"/>
-            <w:proofErr w:type="gramStart"/>
-            <w:r>
-              <w:t>Tugas</w:t>
-            </w:r>
-            <w:proofErr w:type="spellEnd"/>
-            <w:r>
-              <w:t xml:space="preserve"> :</w:t>
-            </w:r>
-            <w:proofErr w:type="gramEnd"/>
-            <w:r>
-              <w:t xml:space="preserve"> ..........</w:t>
+            <w:r>
+              <w:t>Tugas : ..........</w:t>
             </w:r>
           </w:p>
         </w:tc>
@@ -866,21 +648,8 @@
             <w:tcW w:w="9096" w:type="dxa"/>
           </w:tcPr>
           <w:p>
-            <w:proofErr w:type="spellStart"/>
-            <w:r>
-              <w:t>Hasil</w:t>
-            </w:r>
-            <w:proofErr w:type="spellEnd"/>
-            <w:r>
-              <w:t xml:space="preserve"> </w:t>
-            </w:r>
-            <w:proofErr w:type="spellStart"/>
-            <w:r>
-              <w:t>Tugas</w:t>
-            </w:r>
-            <w:proofErr w:type="spellEnd"/>
-            <w:r>
-              <w:t xml:space="preserve"> :</w:t>
+            <w:r>
+              <w:t>Hasil Tugas :</w:t>
             </w:r>
           </w:p>
           <w:p>
@@ -903,125 +672,6 @@
               <w:jc w:val="center"/>
             </w:pPr>
             <w:r>
-              <w:t>6</w:t>
-            </w:r>
-          </w:p>
-        </w:tc>
-        <w:tc>
-          <w:tcPr>
-            <w:tcW w:w="9096" w:type="dxa"/>
-          </w:tcPr>
-          <w:p>
-            <w:proofErr w:type="spellStart"/>
-            <w:r>
-              <w:t>Pertemuan</w:t>
-            </w:r>
-            <w:proofErr w:type="spellEnd"/>
-            <w:r>
-              <w:t xml:space="preserve"> ke-</w:t>
-            </w:r>
-            <w:proofErr w:type="gramStart"/>
-            <w:r>
-              <w:t xml:space="preserve">6 </w:t>
-            </w:r>
-            <w:r>
-              <w:t>:</w:t>
-            </w:r>
-            <w:proofErr w:type="gramEnd"/>
-            <w:r>
-              <w:t xml:space="preserve"> .....</w:t>
-            </w:r>
-          </w:p>
-        </w:tc>
-      </w:tr>
-      <w:tr>
-        <w:tc>
-          <w:tcPr>
-            <w:tcW w:w="538" w:type="dxa"/>
-            <w:vMerge/>
-          </w:tcPr>
-          <w:p>
-            <w:pPr>
-              <w:jc w:val="center"/>
-            </w:pPr>
-          </w:p>
-        </w:tc>
-        <w:tc>
-          <w:tcPr>
-            <w:tcW w:w="9096" w:type="dxa"/>
-          </w:tcPr>
-          <w:p>
-            <w:proofErr w:type="spellStart"/>
-            <w:proofErr w:type="gramStart"/>
-            <w:r>
-              <w:t>Tugas</w:t>
-            </w:r>
-            <w:proofErr w:type="spellEnd"/>
-            <w:r>
-              <w:t xml:space="preserve"> :</w:t>
-            </w:r>
-            <w:proofErr w:type="gramEnd"/>
-            <w:r>
-              <w:t xml:space="preserve"> ..........</w:t>
-            </w:r>
-          </w:p>
-        </w:tc>
-      </w:tr>
-      <w:tr>
-        <w:tc>
-          <w:tcPr>
-            <w:tcW w:w="538" w:type="dxa"/>
-            <w:vMerge/>
-          </w:tcPr>
-          <w:p>
-            <w:pPr>
-              <w:jc w:val="center"/>
-            </w:pPr>
-          </w:p>
-        </w:tc>
-        <w:tc>
-          <w:tcPr>
-            <w:tcW w:w="9096" w:type="dxa"/>
-          </w:tcPr>
-          <w:p>
-            <w:proofErr w:type="spellStart"/>
-            <w:r>
-              <w:t>Hasil</w:t>
-            </w:r>
-            <w:proofErr w:type="spellEnd"/>
-            <w:r>
-              <w:t xml:space="preserve"> </w:t>
-            </w:r>
-            <w:proofErr w:type="spellStart"/>
-            <w:r>
-              <w:t>Tugas</w:t>
-            </w:r>
-            <w:proofErr w:type="spellEnd"/>
-            <w:r>
-              <w:t xml:space="preserve"> :</w:t>
-            </w:r>
-          </w:p>
-          <w:p>
-            <w:r>
-              <w:lastRenderedPageBreak/>
-              <w:t>........</w:t>
-            </w:r>
-          </w:p>
-          <w:p/>
-          <w:p/>
-        </w:tc>
-      </w:tr>
-      <w:tr>
-        <w:tc>
-          <w:tcPr>
-            <w:tcW w:w="538" w:type="dxa"/>
-            <w:vMerge w:val="restart"/>
-          </w:tcPr>
-          <w:p>
-            <w:pPr>
-              <w:jc w:val="center"/>
-            </w:pPr>
-            <w:r>
               <w:lastRenderedPageBreak/>
               <w:t>7</w:t>
             </w:r>
@@ -1032,24 +682,11 @@
             <w:tcW w:w="9096" w:type="dxa"/>
           </w:tcPr>
           <w:p>
-            <w:proofErr w:type="spellStart"/>
-            <w:r>
-              <w:t>Pertemuan</w:t>
-            </w:r>
-            <w:proofErr w:type="spellEnd"/>
-            <w:r>
-              <w:t xml:space="preserve"> ke-</w:t>
-            </w:r>
-            <w:proofErr w:type="gramStart"/>
-            <w:r>
-              <w:t>7</w:t>
-            </w:r>
-            <w:r>
-              <w:t xml:space="preserve"> :</w:t>
-            </w:r>
-            <w:proofErr w:type="gramEnd"/>
-            <w:r>
-              <w:t xml:space="preserve"> .....</w:t>
+            <w:r>
+              <w:t>Pertemuan ke-7</w:t>
+            </w:r>
+            <w:r>
+              <w:t xml:space="preserve"> : .....</w:t>
             </w:r>
           </w:p>
         </w:tc>
@@ -1071,18 +708,8 @@
             <w:tcW w:w="9096" w:type="dxa"/>
           </w:tcPr>
           <w:p>
-            <w:proofErr w:type="spellStart"/>
-            <w:proofErr w:type="gramStart"/>
-            <w:r>
-              <w:t>Tugas</w:t>
-            </w:r>
-            <w:proofErr w:type="spellEnd"/>
-            <w:r>
-              <w:t xml:space="preserve"> :</w:t>
-            </w:r>
-            <w:proofErr w:type="gramEnd"/>
-            <w:r>
-              <w:t xml:space="preserve"> ..........</w:t>
+            <w:r>
+              <w:t>Tugas : ..........</w:t>
             </w:r>
           </w:p>
         </w:tc>
@@ -1104,21 +731,8 @@
             <w:tcW w:w="9096" w:type="dxa"/>
           </w:tcPr>
           <w:p>
-            <w:proofErr w:type="spellStart"/>
-            <w:r>
-              <w:t>Hasil</w:t>
-            </w:r>
-            <w:proofErr w:type="spellEnd"/>
-            <w:r>
-              <w:t xml:space="preserve"> </w:t>
-            </w:r>
-            <w:proofErr w:type="spellStart"/>
-            <w:r>
-              <w:t>Tugas</w:t>
-            </w:r>
-            <w:proofErr w:type="spellEnd"/>
-            <w:r>
-              <w:t xml:space="preserve"> :</w:t>
+            <w:r>
+              <w:t>Hasil Tugas :</w:t>
             </w:r>
           </w:p>
           <w:p>
@@ -1133,10 +747,7 @@
     </w:tbl>
     <w:p/>
     <w:p/>
-    <w:p>
-      <w:bookmarkStart w:id="0" w:name="_GoBack"/>
-      <w:bookmarkEnd w:id="0"/>
-    </w:p>
+    <w:p/>
     <w:sectPr>
       <w:pgSz w:w="12240" w:h="15840"/>
       <w:pgMar w:top="1440" w:right="1440" w:bottom="1440" w:left="1440" w:header="720" w:footer="720" w:gutter="0"/>
@@ -1148,8 +759,8 @@
 </file>
 
 <file path=word/numbering.xml><?xml version="1.0" encoding="utf-8"?>
-<w:numbering xmlns:wpc="http://schemas.microsoft.com/office/word/2010/wordprocessingCanvas" xmlns:mc="http://schemas.openxmlformats.org/markup-compatibility/2006" xmlns:o="urn:schemas-microsoft-com:office:office" xmlns:r="http://schemas.openxmlformats.org/officeDocument/2006/relationships" xmlns:m="http://schemas.openxmlformats.org/officeDocument/2006/math" xmlns:v="urn:schemas-microsoft-com:vml" xmlns:wp14="http://schemas.microsoft.com/office/word/2010/wordprocessingDrawing" xmlns:wp="http://schemas.openxmlformats.org/drawingml/2006/wordprocessingDrawing" xmlns:w10="urn:schemas-microsoft-com:office:word" xmlns:w="http://schemas.openxmlformats.org/wordprocessingml/2006/main" xmlns:w14="http://schemas.microsoft.com/office/word/2010/wordml" xmlns:w15="http://schemas.microsoft.com/office/word/2012/wordml" xmlns:wpg="http://schemas.microsoft.com/office/word/2010/wordprocessingGroup" xmlns:wpi="http://schemas.microsoft.com/office/word/2010/wordprocessingInk" xmlns:wne="http://schemas.microsoft.com/office/word/2006/wordml" xmlns:wps="http://schemas.microsoft.com/office/word/2010/wordprocessingShape" mc:Ignorable="w14 w15 wp14">
-  <w:abstractNum w:abstractNumId="0">
+<w:numbering xmlns:wpc="http://schemas.microsoft.com/office/word/2010/wordprocessingCanvas" xmlns:cx="http://schemas.microsoft.com/office/drawing/2014/chartex" xmlns:cx1="http://schemas.microsoft.com/office/drawing/2015/9/8/chartex" xmlns:cx2="http://schemas.microsoft.com/office/drawing/2015/10/21/chartex" xmlns:cx3="http://schemas.microsoft.com/office/drawing/2016/5/9/chartex" xmlns:cx4="http://schemas.microsoft.com/office/drawing/2016/5/10/chartex" xmlns:cx5="http://schemas.microsoft.com/office/drawing/2016/5/11/chartex" xmlns:cx6="http://schemas.microsoft.com/office/drawing/2016/5/12/chartex" xmlns:cx7="http://schemas.microsoft.com/office/drawing/2016/5/13/chartex" xmlns:cx8="http://schemas.microsoft.com/office/drawing/2016/5/14/chartex" xmlns:mc="http://schemas.openxmlformats.org/markup-compatibility/2006" xmlns:aink="http://schemas.microsoft.com/office/drawing/2016/ink" xmlns:am3d="http://schemas.microsoft.com/office/drawing/2017/model3d" xmlns:o="urn:schemas-microsoft-com:office:office" xmlns:r="http://schemas.openxmlformats.org/officeDocument/2006/relationships" xmlns:m="http://schemas.openxmlformats.org/officeDocument/2006/math" xmlns:v="urn:schemas-microsoft-com:vml" xmlns:wp14="http://schemas.microsoft.com/office/word/2010/wordprocessingDrawing" xmlns:wp="http://schemas.openxmlformats.org/drawingml/2006/wordprocessingDrawing" xmlns:w10="urn:schemas-microsoft-com:office:word" xmlns:w="http://schemas.openxmlformats.org/wordprocessingml/2006/main" xmlns:w14="http://schemas.microsoft.com/office/word/2010/wordml" xmlns:w15="http://schemas.microsoft.com/office/word/2012/wordml" xmlns:w16cex="http://schemas.microsoft.com/office/word/2018/wordml/cex" xmlns:w16cid="http://schemas.microsoft.com/office/word/2016/wordml/cid" xmlns:w16="http://schemas.microsoft.com/office/word/2018/wordml" xmlns:w16se="http://schemas.microsoft.com/office/word/2015/wordml/symex" xmlns:wpg="http://schemas.microsoft.com/office/word/2010/wordprocessingGroup" xmlns:wpi="http://schemas.microsoft.com/office/word/2010/wordprocessingInk" xmlns:wne="http://schemas.microsoft.com/office/word/2006/wordml" xmlns:wps="http://schemas.microsoft.com/office/word/2010/wordprocessingShape" mc:Ignorable="w14 w15 w16se w16cid w16 w16cex wp14">
+  <w:abstractNum w:abstractNumId="0" w15:restartNumberingAfterBreak="0">
     <w:nsid w:val="47C50159"/>
     <w:multiLevelType w:val="hybridMultilevel"/>
     <w:tmpl w:val="C67C0CF0"/>
@@ -1245,7 +856,7 @@
 </file>
 
 <file path=word/styles.xml><?xml version="1.0" encoding="utf-8"?>
-<w:styles xmlns:mc="http://schemas.openxmlformats.org/markup-compatibility/2006" xmlns:r="http://schemas.openxmlformats.org/officeDocument/2006/relationships" xmlns:w="http://schemas.openxmlformats.org/wordprocessingml/2006/main" xmlns:w14="http://schemas.microsoft.com/office/word/2010/wordml" xmlns:w15="http://schemas.microsoft.com/office/word/2012/wordml" mc:Ignorable="w14 w15">
+<w:styles xmlns:mc="http://schemas.openxmlformats.org/markup-compatibility/2006" xmlns:r="http://schemas.openxmlformats.org/officeDocument/2006/relationships" xmlns:w="http://schemas.openxmlformats.org/wordprocessingml/2006/main" xmlns:w14="http://schemas.microsoft.com/office/word/2010/wordml" xmlns:w15="http://schemas.microsoft.com/office/word/2012/wordml" xmlns:w16cex="http://schemas.microsoft.com/office/word/2018/wordml/cex" xmlns:w16cid="http://schemas.microsoft.com/office/word/2016/wordml/cid" xmlns:w16="http://schemas.microsoft.com/office/word/2018/wordml" xmlns:w16se="http://schemas.microsoft.com/office/word/2015/wordml/symex" mc:Ignorable="w14 w15 w16se w16cid w16 w16cex">
   <w:docDefaults>
     <w:rPrDefault>
       <w:rPr>
@@ -1261,7 +872,7 @@
       </w:pPr>
     </w:pPrDefault>
   </w:docDefaults>
-  <w:latentStyles w:defLockedState="0" w:defUIPriority="99" w:defSemiHidden="0" w:defUnhideWhenUsed="0" w:defQFormat="0" w:count="371">
+  <w:latentStyles w:defLockedState="0" w:defUIPriority="99" w:defSemiHidden="0" w:defUnhideWhenUsed="0" w:defQFormat="0" w:count="376">
     <w:lsdException w:name="Normal" w:uiPriority="0" w:qFormat="1"/>
     <w:lsdException w:name="heading 1" w:uiPriority="9" w:qFormat="1"/>
     <w:lsdException w:name="heading 2" w:semiHidden="1" w:uiPriority="9" w:unhideWhenUsed="1" w:qFormat="1"/>
@@ -1367,7 +978,6 @@
     <w:lsdException w:name="HTML Sample" w:semiHidden="1" w:unhideWhenUsed="1"/>
     <w:lsdException w:name="HTML Typewriter" w:semiHidden="1" w:unhideWhenUsed="1"/>
     <w:lsdException w:name="HTML Variable" w:semiHidden="1" w:unhideWhenUsed="1"/>
-    <w:lsdException w:name="Normal Table" w:semiHidden="1" w:unhideWhenUsed="1"/>
     <w:lsdException w:name="annotation subject" w:semiHidden="1" w:unhideWhenUsed="1"/>
     <w:lsdException w:name="No List" w:semiHidden="1" w:unhideWhenUsed="1"/>
     <w:lsdException w:name="Outline List 1" w:semiHidden="1" w:unhideWhenUsed="1"/>
@@ -1410,11 +1020,8 @@
     <w:lsdException w:name="Table Contemporary" w:semiHidden="1" w:unhideWhenUsed="1"/>
     <w:lsdException w:name="Table Elegant" w:semiHidden="1" w:unhideWhenUsed="1"/>
     <w:lsdException w:name="Table Professional" w:semiHidden="1" w:unhideWhenUsed="1"/>
-    <w:lsdException w:name="Table Subtle 1" w:semiHidden="1" w:unhideWhenUsed="1"/>
     <w:lsdException w:name="Table Subtle 2" w:semiHidden="1" w:unhideWhenUsed="1"/>
     <w:lsdException w:name="Table Web 1" w:semiHidden="1" w:unhideWhenUsed="1"/>
-    <w:lsdException w:name="Table Web 2" w:semiHidden="1" w:unhideWhenUsed="1"/>
-    <w:lsdException w:name="Table Web 3" w:semiHidden="1" w:unhideWhenUsed="1"/>
     <w:lsdException w:name="Balloon Text" w:semiHidden="1" w:unhideWhenUsed="1"/>
     <w:lsdException w:name="Table Grid" w:uiPriority="39"/>
     <w:lsdException w:name="Table Theme" w:semiHidden="1" w:unhideWhenUsed="1"/>
@@ -1633,6 +1240,11 @@
     <w:lsdException w:name="List Table 5 Dark Accent 6" w:uiPriority="50"/>
     <w:lsdException w:name="List Table 6 Colorful Accent 6" w:uiPriority="51"/>
     <w:lsdException w:name="List Table 7 Colorful Accent 6" w:uiPriority="52"/>
+    <w:lsdException w:name="Mention" w:semiHidden="1" w:unhideWhenUsed="1"/>
+    <w:lsdException w:name="Smart Hyperlink" w:semiHidden="1" w:unhideWhenUsed="1"/>
+    <w:lsdException w:name="Hashtag" w:semiHidden="1" w:unhideWhenUsed="1"/>
+    <w:lsdException w:name="Unresolved Mention" w:semiHidden="1" w:unhideWhenUsed="1"/>
+    <w:lsdException w:name="Smart Link" w:semiHidden="1" w:unhideWhenUsed="1"/>
   </w:latentStyles>
   <w:style w:type="paragraph" w:default="1" w:styleId="Normal">
     <w:name w:val="Normal"/>
@@ -1685,7 +1297,6 @@
       <w:spacing w:after="0" w:line="240" w:lineRule="auto"/>
     </w:pPr>
     <w:tblPr>
-      <w:tblInd w:w="0" w:type="dxa"/>
       <w:tblBorders>
         <w:top w:val="single" w:sz="4" w:space="0" w:color="auto"/>
         <w:left w:val="single" w:sz="4" w:space="0" w:color="auto"/>
@@ -1694,12 +1305,6 @@
         <w:insideH w:val="single" w:sz="4" w:space="0" w:color="auto"/>
         <w:insideV w:val="single" w:sz="4" w:space="0" w:color="auto"/>
       </w:tblBorders>
-      <w:tblCellMar>
-        <w:top w:w="0" w:type="dxa"/>
-        <w:left w:w="108" w:type="dxa"/>
-        <w:bottom w:w="0" w:type="dxa"/>
-        <w:right w:w="108" w:type="dxa"/>
-      </w:tblCellMar>
     </w:tblPr>
   </w:style>
 </w:styles>

</xml_diff>